<commit_message>
Divided into separate files
</commit_message>
<xml_diff>
--- a/Таблица прецедентов.docx
+++ b/Таблица прецедентов.docx
@@ -1664,16 +1664,8 @@
               <w:rPr>
                 <w:rFonts w:asciiTheme="minorHAnsi" w:hAnsiTheme="minorHAnsi"/>
               </w:rPr>
-              <w:t xml:space="preserve"> </w:t>
-            </w:r>
-            <w:proofErr w:type="spellStart"/>
-            <w:r>
-              <w:rPr>
-                <w:rFonts w:asciiTheme="minorHAnsi" w:hAnsiTheme="minorHAnsi"/>
-              </w:rPr>
-              <w:t>восстанавливающегося</w:t>
-            </w:r>
-            <w:proofErr w:type="spellEnd"/>
+              <w:t xml:space="preserve"> восстанавливающегося</w:t>
+            </w:r>
             <w:r>
               <w:rPr>
                 <w:rFonts w:asciiTheme="minorHAnsi" w:hAnsiTheme="minorHAnsi"/>
@@ -2311,37 +2303,7 @@
               <w:rPr>
                 <w:rFonts w:asciiTheme="minorHAnsi" w:hAnsiTheme="minorHAnsi"/>
               </w:rPr>
-              <w:t xml:space="preserve">Запрос клиента на определённый ресурс </w:t>
-            </w:r>
-            <w:r>
-              <w:rPr>
-                <w:rFonts w:asciiTheme="minorHAnsi" w:hAnsiTheme="minorHAnsi"/>
-              </w:rPr>
-              <w:t>остаётся</w:t>
-            </w:r>
-            <w:r>
-              <w:rPr>
-                <w:rFonts w:asciiTheme="minorHAnsi" w:hAnsiTheme="minorHAnsi"/>
-              </w:rPr>
-              <w:t xml:space="preserve"> в очеред</w:t>
-            </w:r>
-            <w:r>
-              <w:rPr>
-                <w:rFonts w:asciiTheme="minorHAnsi" w:hAnsiTheme="minorHAnsi"/>
-              </w:rPr>
-              <w:t>и</w:t>
-            </w:r>
-            <w:r>
-              <w:rPr>
-                <w:rFonts w:asciiTheme="minorHAnsi" w:hAnsiTheme="minorHAnsi"/>
-              </w:rPr>
-              <w:t xml:space="preserve"> ожидания</w:t>
-            </w:r>
-            <w:r>
-              <w:rPr>
-                <w:rFonts w:asciiTheme="minorHAnsi" w:hAnsiTheme="minorHAnsi"/>
-              </w:rPr>
-              <w:t>, время ожидания запроса обнуляется.</w:t>
+              <w:t>Запрос клиента на определённый ресурс остаётся в очереди ожидания, время ожидания запроса обнуляется.</w:t>
             </w:r>
           </w:p>
           <w:p>

</xml_diff>